<commit_message>
Popunjena tabela sa rezultatima
</commit_message>
<xml_diff>
--- a/poster Solun maj 2024/Tabela za nenada.docx
+++ b/poster Solun maj 2024/Tabela za nenada.docx
@@ -1,6 +1,6 @@
 
 <file path=word/document.xml><?xml version="1.0" encoding="utf-8"?>
-<w:document xmlns:wpc="http://schemas.microsoft.com/office/word/2010/wordprocessingCanvas" xmlns:mc="http://schemas.openxmlformats.org/markup-compatibility/2006" xmlns:o="urn:schemas-microsoft-com:office:office" xmlns:r="http://schemas.openxmlformats.org/officeDocument/2006/relationships" xmlns:m="http://schemas.openxmlformats.org/officeDocument/2006/math" xmlns:v="urn:schemas-microsoft-com:vml" xmlns:wp14="http://schemas.microsoft.com/office/word/2010/wordprocessingDrawing" xmlns:wp="http://schemas.openxmlformats.org/drawingml/2006/wordprocessingDrawing" xmlns:w10="urn:schemas-microsoft-com:office:word" xmlns:w="http://schemas.openxmlformats.org/wordprocessingml/2006/main" xmlns:w14="http://schemas.microsoft.com/office/word/2010/wordml" xmlns:w15="http://schemas.microsoft.com/office/word/2012/wordml" xmlns:wpg="http://schemas.microsoft.com/office/word/2010/wordprocessingGroup" xmlns:wpi="http://schemas.microsoft.com/office/word/2010/wordprocessingInk" xmlns:wne="http://schemas.microsoft.com/office/word/2006/wordml" xmlns:wps="http://schemas.microsoft.com/office/word/2010/wordprocessingShape" mc:Ignorable="w14 w15 wp14">
+<w:document xmlns:wpc="http://schemas.microsoft.com/office/word/2010/wordprocessingCanvas" xmlns:cx="http://schemas.microsoft.com/office/drawing/2014/chartex" xmlns:cx1="http://schemas.microsoft.com/office/drawing/2015/9/8/chartex" xmlns:mc="http://schemas.openxmlformats.org/markup-compatibility/2006" xmlns:o="urn:schemas-microsoft-com:office:office" xmlns:r="http://schemas.openxmlformats.org/officeDocument/2006/relationships" xmlns:m="http://schemas.openxmlformats.org/officeDocument/2006/math" xmlns:v="urn:schemas-microsoft-com:vml" xmlns:wp14="http://schemas.microsoft.com/office/word/2010/wordprocessingDrawing" xmlns:wp="http://schemas.openxmlformats.org/drawingml/2006/wordprocessingDrawing" xmlns:w10="urn:schemas-microsoft-com:office:word" xmlns:w="http://schemas.openxmlformats.org/wordprocessingml/2006/main" xmlns:w14="http://schemas.microsoft.com/office/word/2010/wordml" xmlns:w15="http://schemas.microsoft.com/office/word/2012/wordml" xmlns:w16se="http://schemas.microsoft.com/office/word/2015/wordml/symex" xmlns:wpg="http://schemas.microsoft.com/office/word/2010/wordprocessingGroup" xmlns:wpi="http://schemas.microsoft.com/office/word/2010/wordprocessingInk" xmlns:wne="http://schemas.microsoft.com/office/word/2006/wordml" xmlns:wps="http://schemas.microsoft.com/office/word/2010/wordprocessingShape" mc:Ignorable="w14 w15 w16se wp14">
   <w:body>
     <w:tbl>
       <w:tblPr>
@@ -283,7 +283,11 @@
             <w:vAlign w:val="center"/>
             <w:hideMark/>
           </w:tcPr>
-          <w:p/>
+          <w:p>
+            <w:r>
+              <w:t>0.93</w:t>
+            </w:r>
+          </w:p>
         </w:tc>
         <w:tc>
           <w:tcPr>
@@ -305,7 +309,11 @@
             <w:vAlign w:val="center"/>
             <w:hideMark/>
           </w:tcPr>
-          <w:p/>
+          <w:p>
+            <w:r>
+              <w:t>0.91</w:t>
+            </w:r>
+          </w:p>
         </w:tc>
         <w:tc>
           <w:tcPr>
@@ -328,8 +336,9 @@
             <w:hideMark/>
           </w:tcPr>
           <w:p>
-            <w:bookmarkStart w:id="0" w:name="_GoBack"/>
-            <w:bookmarkEnd w:id="0"/>
+            <w:r>
+              <w:t>0.92</w:t>
+            </w:r>
           </w:p>
         </w:tc>
         <w:tc>
@@ -352,7 +361,11 @@
             <w:vAlign w:val="center"/>
             <w:hideMark/>
           </w:tcPr>
-          <w:p/>
+          <w:p>
+            <w:r>
+              <w:t>0.90</w:t>
+            </w:r>
+          </w:p>
         </w:tc>
       </w:tr>
       <w:tr>
@@ -405,7 +418,11 @@
             <w:vAlign w:val="center"/>
             <w:hideMark/>
           </w:tcPr>
-          <w:p/>
+          <w:p>
+            <w:r>
+              <w:t>0.20</w:t>
+            </w:r>
+          </w:p>
         </w:tc>
         <w:tc>
           <w:tcPr>
@@ -427,7 +444,11 @@
             <w:vAlign w:val="center"/>
             <w:hideMark/>
           </w:tcPr>
-          <w:p/>
+          <w:p>
+            <w:r>
+              <w:t>0.18</w:t>
+            </w:r>
+          </w:p>
         </w:tc>
         <w:tc>
           <w:tcPr>
@@ -449,7 +470,11 @@
             <w:vAlign w:val="center"/>
             <w:hideMark/>
           </w:tcPr>
-          <w:p/>
+          <w:p>
+            <w:r>
+              <w:t>0.19</w:t>
+            </w:r>
+          </w:p>
         </w:tc>
         <w:tc>
           <w:tcPr>
@@ -471,7 +496,11 @@
             <w:vAlign w:val="center"/>
             <w:hideMark/>
           </w:tcPr>
-          <w:p/>
+          <w:p>
+            <w:r>
+              <w:t>0.19</w:t>
+            </w:r>
+          </w:p>
         </w:tc>
       </w:tr>
       <w:tr>
@@ -794,7 +823,11 @@
             <w:vAlign w:val="center"/>
             <w:hideMark/>
           </w:tcPr>
-          <w:p/>
+          <w:p>
+            <w:r>
+              <w:t>1414</w:t>
+            </w:r>
+          </w:p>
         </w:tc>
         <w:tc>
           <w:tcPr>
@@ -815,7 +848,11 @@
             <w:vAlign w:val="center"/>
             <w:hideMark/>
           </w:tcPr>
-          <w:p/>
+          <w:p>
+            <w:r>
+              <w:t>173</w:t>
+            </w:r>
+          </w:p>
         </w:tc>
         <w:tc>
           <w:tcPr>
@@ -836,7 +873,11 @@
             <w:vAlign w:val="center"/>
             <w:hideMark/>
           </w:tcPr>
-          <w:p/>
+          <w:p>
+            <w:r>
+              <w:t>1356</w:t>
+            </w:r>
+          </w:p>
         </w:tc>
         <w:tc>
           <w:tcPr>
@@ -857,7 +898,11 @@
             <w:vAlign w:val="center"/>
             <w:hideMark/>
           </w:tcPr>
-          <w:p/>
+          <w:p>
+            <w:r>
+              <w:t>231</w:t>
+            </w:r>
+          </w:p>
         </w:tc>
         <w:tc>
           <w:tcPr>
@@ -878,7 +923,11 @@
             <w:vAlign w:val="center"/>
             <w:hideMark/>
           </w:tcPr>
-          <w:p/>
+          <w:p>
+            <w:r>
+              <w:t>1369</w:t>
+            </w:r>
+          </w:p>
         </w:tc>
         <w:tc>
           <w:tcPr>
@@ -899,7 +948,11 @@
             <w:vAlign w:val="center"/>
             <w:hideMark/>
           </w:tcPr>
-          <w:p/>
+          <w:p>
+            <w:r>
+              <w:t>218</w:t>
+            </w:r>
+          </w:p>
         </w:tc>
         <w:tc>
           <w:tcPr>
@@ -920,7 +973,11 @@
             <w:vAlign w:val="center"/>
             <w:hideMark/>
           </w:tcPr>
-          <w:p/>
+          <w:p>
+            <w:r>
+              <w:t>1333</w:t>
+            </w:r>
+          </w:p>
         </w:tc>
         <w:tc>
           <w:tcPr>
@@ -941,7 +998,11 @@
             <w:vAlign w:val="center"/>
             <w:hideMark/>
           </w:tcPr>
-          <w:p/>
+          <w:p>
+            <w:r>
+              <w:t>254</w:t>
+            </w:r>
+          </w:p>
         </w:tc>
       </w:tr>
       <w:tr>
@@ -1007,7 +1068,11 @@
             <w:vAlign w:val="center"/>
             <w:hideMark/>
           </w:tcPr>
-          <w:p/>
+          <w:p>
+            <w:r>
+              <w:t>32</w:t>
+            </w:r>
+          </w:p>
         </w:tc>
         <w:tc>
           <w:tcPr>
@@ -1028,7 +1093,13 @@
             <w:vAlign w:val="center"/>
             <w:hideMark/>
           </w:tcPr>
-          <w:p/>
+          <w:p>
+            <w:r>
+              <w:t>26</w:t>
+            </w:r>
+            <w:bookmarkStart w:id="0" w:name="_GoBack"/>
+            <w:bookmarkEnd w:id="0"/>
+          </w:p>
         </w:tc>
         <w:tc>
           <w:tcPr>
@@ -1049,7 +1120,11 @@
             <w:vAlign w:val="center"/>
             <w:hideMark/>
           </w:tcPr>
-          <w:p/>
+          <w:p>
+            <w:r>
+              <w:t>30</w:t>
+            </w:r>
+          </w:p>
         </w:tc>
         <w:tc>
           <w:tcPr>
@@ -1070,7 +1145,11 @@
             <w:vAlign w:val="center"/>
             <w:hideMark/>
           </w:tcPr>
-          <w:p/>
+          <w:p>
+            <w:r>
+              <w:t>28</w:t>
+            </w:r>
+          </w:p>
         </w:tc>
         <w:tc>
           <w:tcPr>
@@ -1091,7 +1170,11 @@
             <w:vAlign w:val="center"/>
             <w:hideMark/>
           </w:tcPr>
-          <w:p/>
+          <w:p>
+            <w:r>
+              <w:t>29</w:t>
+            </w:r>
+          </w:p>
         </w:tc>
         <w:tc>
           <w:tcPr>
@@ -1112,7 +1195,11 @@
             <w:vAlign w:val="center"/>
             <w:hideMark/>
           </w:tcPr>
-          <w:p/>
+          <w:p>
+            <w:r>
+              <w:t>29</w:t>
+            </w:r>
+          </w:p>
         </w:tc>
         <w:tc>
           <w:tcPr>
@@ -1133,7 +1220,11 @@
             <w:vAlign w:val="center"/>
             <w:hideMark/>
           </w:tcPr>
-          <w:p/>
+          <w:p>
+            <w:r>
+              <w:t>26</w:t>
+            </w:r>
+          </w:p>
         </w:tc>
         <w:tc>
           <w:tcPr>
@@ -1154,7 +1245,11 @@
             <w:vAlign w:val="center"/>
             <w:hideMark/>
           </w:tcPr>
-          <w:p/>
+          <w:p>
+            <w:r>
+              <w:t>32</w:t>
+            </w:r>
+          </w:p>
         </w:tc>
       </w:tr>
     </w:tbl>
@@ -1170,7 +1265,7 @@
 </file>
 
 <file path=word/styles.xml><?xml version="1.0" encoding="utf-8"?>
-<w:styles xmlns:mc="http://schemas.openxmlformats.org/markup-compatibility/2006" xmlns:r="http://schemas.openxmlformats.org/officeDocument/2006/relationships" xmlns:w="http://schemas.openxmlformats.org/wordprocessingml/2006/main" xmlns:w14="http://schemas.microsoft.com/office/word/2010/wordml" xmlns:w15="http://schemas.microsoft.com/office/word/2012/wordml" mc:Ignorable="w14 w15">
+<w:styles xmlns:mc="http://schemas.openxmlformats.org/markup-compatibility/2006" xmlns:r="http://schemas.openxmlformats.org/officeDocument/2006/relationships" xmlns:w="http://schemas.openxmlformats.org/wordprocessingml/2006/main" xmlns:w14="http://schemas.microsoft.com/office/word/2010/wordml" xmlns:w15="http://schemas.microsoft.com/office/word/2012/wordml" xmlns:w16se="http://schemas.microsoft.com/office/word/2015/wordml/symex" mc:Ignorable="w14 w15 w16se">
   <w:docDefaults>
     <w:rPrDefault>
       <w:rPr>
@@ -1566,6 +1661,7 @@
   <w:style w:type="character" w:default="1" w:styleId="DefaultParagraphFont">
     <w:name w:val="Default Paragraph Font"/>
     <w:uiPriority w:val="1"/>
+    <w:semiHidden/>
     <w:unhideWhenUsed/>
   </w:style>
   <w:style w:type="table" w:default="1" w:styleId="TableNormal">

</xml_diff>